<commit_message>
adding in folks' edits
</commit_message>
<xml_diff>
--- a/writing/S2_FR/Kapur_etal_r2r_04Oct.docx
+++ b/writing/S2_FR/Kapur_etal_r2r_04Oct.docx
@@ -813,29 +813,7 @@
           <w:szCs w:val="24"/>
           <w:shd w:val="clear" w:color="auto" w:fill="FFFFFF"/>
         </w:rPr>
-        <w:t>2.      I did not understand why you accepted some change points in Figures 5 and 6 but not others. For example, in 5f, the smoother peaks twice, with confidence limits not overlapping with the zero line, but you only picked the larger one to place as a dashed line in 5g. Same thing with 5</w:t>
-      </w:r>
-      <w:proofErr w:type="gramStart"/>
-      <w:r>
-        <w:rPr>
-          <w:rFonts w:ascii="Times New Roman" w:hAnsi="Times New Roman" w:cs="Times New Roman"/>
-          <w:color w:val="222222"/>
-          <w:sz w:val="24"/>
-          <w:szCs w:val="24"/>
-          <w:shd w:val="clear" w:color="auto" w:fill="FFFFFF"/>
-        </w:rPr>
-        <w:t>b,f</w:t>
-      </w:r>
-      <w:proofErr w:type="gramEnd"/>
-      <w:r>
-        <w:rPr>
-          <w:rFonts w:ascii="Times New Roman" w:hAnsi="Times New Roman" w:cs="Times New Roman"/>
-          <w:color w:val="222222"/>
-          <w:sz w:val="24"/>
-          <w:szCs w:val="24"/>
-          <w:shd w:val="clear" w:color="auto" w:fill="FFFFFF"/>
-        </w:rPr>
-        <w:t>, and 6b,d. Why only pick one and if so, which one? Please explain.</w:t>
+        <w:t>2.      I did not understand why you accepted some change points in Figures 5 and 6 but not others. For example, in 5f, the smoother peaks twice, with confidence limits not overlapping with the zero line, but you only picked the larger one to place as a dashed line in 5g. Same thing with 5b,f, and 6b,d. Why only pick one and if so, which one? Please explain.</w:t>
       </w:r>
       <w:r>
         <w:rPr>
@@ -1286,29 +1264,7 @@
           <w:szCs w:val="24"/>
           <w:shd w:val="clear" w:color="auto" w:fill="FFFFFF"/>
         </w:rPr>
-        <w:t xml:space="preserve">4.      The introduction lays out the topic well but it </w:t>
-      </w:r>
-      <w:proofErr w:type="gramStart"/>
-      <w:r>
-        <w:rPr>
-          <w:rFonts w:ascii="Times New Roman" w:hAnsi="Times New Roman" w:cs="Times New Roman"/>
-          <w:color w:val="222222"/>
-          <w:sz w:val="24"/>
-          <w:szCs w:val="24"/>
-          <w:shd w:val="clear" w:color="auto" w:fill="FFFFFF"/>
-        </w:rPr>
-        <w:t>overlook</w:t>
-      </w:r>
-      <w:proofErr w:type="gramEnd"/>
-      <w:r>
-        <w:rPr>
-          <w:rFonts w:ascii="Times New Roman" w:hAnsi="Times New Roman" w:cs="Times New Roman"/>
-          <w:color w:val="222222"/>
-          <w:sz w:val="24"/>
-          <w:szCs w:val="24"/>
-          <w:shd w:val="clear" w:color="auto" w:fill="FFFFFF"/>
-        </w:rPr>
-        <w:t xml:space="preserve"> an application of GAMS with clustering analysis for defining spatial stock structure of a marine fish (Winton et al. 2014). I assume this is an oversight, and that it would be fruitful to comment on this method as something available, and if the authors have an opinion, then what do they think of this as an alternative.</w:t>
+        <w:t>4.      The introduction lays out the topic well but it overlook an application of GAMS with clustering analysis for defining spatial stock structure of a marine fish (Winton et al. 2014). I assume this is an oversight, and that it would be fruitful to comment on this method as something available, and if the authors have an opinion, then what do they think of this as an alternative.</w:t>
       </w:r>
       <w:r>
         <w:rPr>
@@ -1647,42 +1603,18 @@
           <w:szCs w:val="24"/>
           <w:shd w:val="clear" w:color="auto" w:fill="FFFFFF"/>
         </w:rPr>
-        <w:t xml:space="preserve"> or “within political </w:t>
-      </w:r>
-      <w:proofErr w:type="gramStart"/>
-      <w:r>
-        <w:rPr>
-          <w:rFonts w:ascii="Times New Roman" w:hAnsi="Times New Roman" w:cs="Times New Roman"/>
-          <w:b/>
-          <w:bCs/>
-          <w:sz w:val="24"/>
-          <w:szCs w:val="24"/>
-          <w:shd w:val="clear" w:color="auto" w:fill="FFFFFF"/>
-        </w:rPr>
-        <w:t>boundaries”</w:t>
-      </w:r>
-      <w:r>
-        <w:rPr>
-          <w:rFonts w:ascii="Times New Roman" w:hAnsi="Times New Roman" w:cs="Times New Roman"/>
-          <w:b/>
-          <w:bCs/>
-          <w:sz w:val="24"/>
-          <w:szCs w:val="24"/>
-          <w:shd w:val="clear" w:color="auto" w:fill="FFFFFF"/>
-        </w:rPr>
-        <w:t>, and</w:t>
-      </w:r>
-      <w:proofErr w:type="gramEnd"/>
-      <w:r>
-        <w:rPr>
-          <w:rFonts w:ascii="Times New Roman" w:hAnsi="Times New Roman" w:cs="Times New Roman"/>
-          <w:b/>
-          <w:bCs/>
-          <w:sz w:val="24"/>
-          <w:szCs w:val="24"/>
-          <w:shd w:val="clear" w:color="auto" w:fill="FFFFFF"/>
-        </w:rPr>
-        <w:t xml:space="preserve"> retained the term “region” for the growth zones detected via the GAM analys</w:t>
+        <w:t xml:space="preserve"> or “within political boundaries”</w:t>
+      </w:r>
+      <w:r>
+        <w:rPr>
+          <w:rFonts w:ascii="Times New Roman" w:hAnsi="Times New Roman" w:cs="Times New Roman"/>
+          <w:b/>
+          <w:bCs/>
+          <w:sz w:val="24"/>
+          <w:szCs w:val="24"/>
+          <w:shd w:val="clear" w:color="auto" w:fill="FFFFFF"/>
+        </w:rPr>
+        <w:t>, and retained the term “region” for the growth zones detected via the GAM analys</w:t>
       </w:r>
       <w:r>
         <w:rPr>
@@ -2462,33 +2394,7 @@
           <w:szCs w:val="24"/>
           <w:shd w:val="clear" w:color="auto" w:fill="FFFFFF"/>
         </w:rPr>
-        <w:t xml:space="preserve">Another reviewer felt this nomenclature was </w:t>
-      </w:r>
-      <w:proofErr w:type="gramStart"/>
-      <w:r>
-        <w:rPr>
-          <w:rFonts w:ascii="Times New Roman" w:hAnsi="Times New Roman" w:cs="Times New Roman"/>
-          <w:b/>
-          <w:bCs/>
-          <w:color w:val="222222"/>
-          <w:sz w:val="24"/>
-          <w:szCs w:val="24"/>
-          <w:shd w:val="clear" w:color="auto" w:fill="FFFFFF"/>
-        </w:rPr>
-        <w:t>redundant</w:t>
-      </w:r>
-      <w:proofErr w:type="gramEnd"/>
-      <w:r>
-        <w:rPr>
-          <w:rFonts w:ascii="Times New Roman" w:hAnsi="Times New Roman" w:cs="Times New Roman"/>
-          <w:b/>
-          <w:bCs/>
-          <w:color w:val="222222"/>
-          <w:sz w:val="24"/>
-          <w:szCs w:val="24"/>
-          <w:shd w:val="clear" w:color="auto" w:fill="FFFFFF"/>
-        </w:rPr>
-        <w:t xml:space="preserve"> so it has been removed from the title</w:t>
+        <w:t>Another reviewer felt this nomenclature was redundant so it has been removed from the title</w:t>
       </w:r>
       <w:r>
         <w:rPr>
@@ -2532,29 +2438,7 @@
           <w:szCs w:val="24"/>
           <w:shd w:val="clear" w:color="auto" w:fill="FFFFFF"/>
         </w:rPr>
-        <w:t xml:space="preserve">l. 151, please be more specific about how you rounded. For </w:t>
-      </w:r>
-      <w:proofErr w:type="gramStart"/>
-      <w:r>
-        <w:rPr>
-          <w:rFonts w:ascii="Times New Roman" w:hAnsi="Times New Roman" w:cs="Times New Roman"/>
-          <w:color w:val="222222"/>
-          <w:sz w:val="24"/>
-          <w:szCs w:val="24"/>
-          <w:shd w:val="clear" w:color="auto" w:fill="FFFFFF"/>
-        </w:rPr>
-        <w:t>example</w:t>
-      </w:r>
-      <w:proofErr w:type="gramEnd"/>
-      <w:r>
-        <w:rPr>
-          <w:rFonts w:ascii="Times New Roman" w:hAnsi="Times New Roman" w:cs="Times New Roman"/>
-          <w:color w:val="222222"/>
-          <w:sz w:val="24"/>
-          <w:szCs w:val="24"/>
-          <w:shd w:val="clear" w:color="auto" w:fill="FFFFFF"/>
-        </w:rPr>
-        <w:t xml:space="preserve"> was a value between 22.5 and 23.4 assigned as 23? Or was it 23.0-23.9 = 23? You have a strict threshold for accepting a simulated sample, so it seems worth being specific here.</w:t>
+        <w:t>l. 151, please be more specific about how you rounded. For example was a value between 22.5 and 23.4 assigned as 23? Or was it 23.0-23.9 = 23? You have a strict threshold for accepting a simulated sample, so it seems worth being specific here.</w:t>
       </w:r>
       <w:r>
         <w:rPr>
@@ -3293,29 +3177,7 @@
           <w:szCs w:val="24"/>
           <w:shd w:val="clear" w:color="auto" w:fill="FFFFFF"/>
         </w:rPr>
-        <w:t xml:space="preserve">l. 307-311, I consider it poor style to write sentences that do nothing but point to a figure. </w:t>
-      </w:r>
-      <w:proofErr w:type="gramStart"/>
-      <w:r>
-        <w:rPr>
-          <w:rFonts w:ascii="Times New Roman" w:hAnsi="Times New Roman" w:cs="Times New Roman"/>
-          <w:color w:val="222222"/>
-          <w:sz w:val="24"/>
-          <w:szCs w:val="24"/>
-          <w:shd w:val="clear" w:color="auto" w:fill="FFFFFF"/>
-        </w:rPr>
-        <w:t>Generally</w:t>
-      </w:r>
-      <w:proofErr w:type="gramEnd"/>
-      <w:r>
-        <w:rPr>
-          <w:rFonts w:ascii="Times New Roman" w:hAnsi="Times New Roman" w:cs="Times New Roman"/>
-          <w:color w:val="222222"/>
-          <w:sz w:val="24"/>
-          <w:szCs w:val="24"/>
-          <w:shd w:val="clear" w:color="auto" w:fill="FFFFFF"/>
-        </w:rPr>
-        <w:t xml:space="preserve"> editors want you to make a point in a sentence that ends with the corresponding figure or table in parentheses at the end of the sentence, if only to keep things short and concise</w:t>
+        <w:t>l. 307-311, I consider it poor style to write sentences that do nothing but point to a figure. Generally editors want you to make a point in a sentence that ends with the corresponding figure or table in parentheses at the end of the sentence, if only to keep things short and concise</w:t>
       </w:r>
       <w:r>
         <w:rPr>
@@ -3536,25 +3398,7 @@
           <w:szCs w:val="24"/>
           <w:shd w:val="clear" w:color="auto" w:fill="FFFFFF"/>
         </w:rPr>
-        <w:t xml:space="preserve">. I would rewrite strong topic sentences for these two paragraphs and revise accordingly. In association with that, why don't you add 3 panels to figure 4 that show the success rate with +/- </w:t>
-      </w:r>
-      <w:proofErr w:type="gramStart"/>
-      <w:r>
-        <w:rPr>
-          <w:color w:val="222222"/>
-          <w:szCs w:val="24"/>
-          <w:shd w:val="clear" w:color="auto" w:fill="FFFFFF"/>
-        </w:rPr>
-        <w:t>1 or 2 degrees</w:t>
-      </w:r>
-      <w:proofErr w:type="gramEnd"/>
-      <w:r>
-        <w:rPr>
-          <w:color w:val="222222"/>
-          <w:szCs w:val="24"/>
-          <w:shd w:val="clear" w:color="auto" w:fill="FFFFFF"/>
-        </w:rPr>
-        <w:t xml:space="preserve"> latitude (rather than the exact match) which should simplify the text in this section</w:t>
+        <w:t>. I would rewrite strong topic sentences for these two paragraphs and revise accordingly. In association with that, why don't you add 3 panels to figure 4 that show the success rate with +/- 1 or 2 degrees latitude (rather than the exact match) which should simplify the text in this section</w:t>
       </w:r>
       <w:r>
         <w:rPr>
@@ -3757,22 +3601,14 @@
           <w:bCs/>
           <w:color w:val="4472C4" w:themeColor="accent1"/>
         </w:rPr>
-        <w:instrText xml:space="preserve"> REF _Ref8913735 \h </w:instrText>
-      </w:r>
-      <w:r>
-        <w:rPr>
-          <w:b/>
-          <w:bCs/>
-          <w:color w:val="4472C4" w:themeColor="accent1"/>
-        </w:rPr>
-      </w:r>
-      <w:r>
-        <w:rPr>
-          <w:b/>
-          <w:bCs/>
-          <w:color w:val="4472C4" w:themeColor="accent1"/>
-        </w:rPr>
-        <w:instrText xml:space="preserve"> \* MERGEFORMAT </w:instrText>
+        <w:instrText xml:space="preserve"> REF _Ref8913735 \h  \* MERGEFORMAT </w:instrText>
+      </w:r>
+      <w:r>
+        <w:rPr>
+          <w:b/>
+          <w:bCs/>
+          <w:color w:val="4472C4" w:themeColor="accent1"/>
+        </w:rPr>
       </w:r>
       <w:r>
         <w:rPr>
@@ -4397,29 +4233,7 @@
           <w:szCs w:val="24"/>
           <w:shd w:val="clear" w:color="auto" w:fill="FFFFFF"/>
         </w:rPr>
-        <w:t>Figure 4. These colors did not work in my b/w hardcopy. Yellow</w:t>
-      </w:r>
-      <w:proofErr w:type="gramStart"/>
-      <w:r>
-        <w:rPr>
-          <w:rFonts w:ascii="Times New Roman" w:hAnsi="Times New Roman" w:cs="Times New Roman"/>
-          <w:color w:val="222222"/>
-          <w:sz w:val="24"/>
-          <w:szCs w:val="24"/>
-          <w:shd w:val="clear" w:color="auto" w:fill="FFFFFF"/>
-        </w:rPr>
-        <w:t>, in particular, did</w:t>
-      </w:r>
-      <w:proofErr w:type="gramEnd"/>
-      <w:r>
-        <w:rPr>
-          <w:rFonts w:ascii="Times New Roman" w:hAnsi="Times New Roman" w:cs="Times New Roman"/>
-          <w:color w:val="222222"/>
-          <w:sz w:val="24"/>
-          <w:szCs w:val="24"/>
-          <w:shd w:val="clear" w:color="auto" w:fill="FFFFFF"/>
-        </w:rPr>
-        <w:t xml:space="preserve"> not print well. Also, why is the order of scenarios different here than in Table 2? That seems like an unnecessary way to confuse the reader.</w:t>
+        <w:t>Figure 4. These colors did not work in my b/w hardcopy. Yellow, in particular, did not print well. Also, why is the order of scenarios different here than in Table 2? That seems like an unnecessary way to confuse the reader.</w:t>
       </w:r>
     </w:p>
     <w:p>
@@ -4469,31 +4283,7 @@
           <w:szCs w:val="24"/>
           <w:shd w:val="clear" w:color="auto" w:fill="FFFFFF"/>
         </w:rPr>
-        <w:t xml:space="preserve">we have changed the colors in all figures to be B/W </w:t>
-      </w:r>
-      <w:proofErr w:type="gramStart"/>
-      <w:r>
-        <w:rPr>
-          <w:rFonts w:ascii="Times New Roman" w:hAnsi="Times New Roman" w:cs="Times New Roman"/>
-          <w:b/>
-          <w:bCs/>
-          <w:sz w:val="24"/>
-          <w:szCs w:val="24"/>
-          <w:shd w:val="clear" w:color="auto" w:fill="FFFFFF"/>
-        </w:rPr>
-        <w:t>friendly, and</w:t>
-      </w:r>
-      <w:proofErr w:type="gramEnd"/>
-      <w:r>
-        <w:rPr>
-          <w:rFonts w:ascii="Times New Roman" w:hAnsi="Times New Roman" w:cs="Times New Roman"/>
-          <w:b/>
-          <w:bCs/>
-          <w:sz w:val="24"/>
-          <w:szCs w:val="24"/>
-          <w:shd w:val="clear" w:color="auto" w:fill="FFFFFF"/>
-        </w:rPr>
-        <w:t xml:space="preserve"> ensured the scenario order is consistent throughout tables/figures.</w:t>
+        <w:t>we have changed the colors in all figures to be B/W friendly, and ensured the scenario order is consistent throughout tables/figures.</w:t>
       </w:r>
     </w:p>
     <w:p>
@@ -4526,29 +4316,7 @@
           <w:szCs w:val="24"/>
           <w:shd w:val="clear" w:color="auto" w:fill="FFFFFF"/>
         </w:rPr>
-        <w:t xml:space="preserve">Figure 7. There is too much on this one figure and the legend explains too little. In the text, you talk about three regions in some places (AK, BC, CC. l. 111-113) but there are 5 regions here. I could figure out that dotted lines mark </w:t>
-      </w:r>
-      <w:proofErr w:type="gramStart"/>
-      <w:r>
-        <w:rPr>
-          <w:rFonts w:ascii="Times New Roman" w:hAnsi="Times New Roman" w:cs="Times New Roman"/>
-          <w:color w:val="222222"/>
-          <w:sz w:val="24"/>
-          <w:szCs w:val="24"/>
-          <w:shd w:val="clear" w:color="auto" w:fill="FFFFFF"/>
-        </w:rPr>
-        <w:t>10 degree</w:t>
-      </w:r>
-      <w:proofErr w:type="gramEnd"/>
-      <w:r>
-        <w:rPr>
-          <w:rFonts w:ascii="Times New Roman" w:hAnsi="Times New Roman" w:cs="Times New Roman"/>
-          <w:color w:val="222222"/>
-          <w:sz w:val="24"/>
-          <w:szCs w:val="24"/>
-          <w:shd w:val="clear" w:color="auto" w:fill="FFFFFF"/>
-        </w:rPr>
-        <w:t xml:space="preserve"> latitudes or longitude lines (but maybe that should be in the legend), but I was not sure what demarked the 5 regions. There was some mention of a 4th and 5th region (l. 366-368) but I eventually realized I was not given enough information to understand the point of this figure or to follow much of the discussion.</w:t>
+        <w:t>Figure 7. There is too much on this one figure and the legend explains too little. In the text, you talk about three regions in some places (AK, BC, CC. l. 111-113) but there are 5 regions here. I could figure out that dotted lines mark 10 degree latitudes or longitude lines (but maybe that should be in the legend), but I was not sure what demarked the 5 regions. There was some mention of a 4th and 5th region (l. 366-368) but I eventually realized I was not given enough information to understand the point of this figure or to follow much of the discussion.</w:t>
       </w:r>
     </w:p>
     <w:p>
@@ -5083,7 +4851,6 @@
         <w:t xml:space="preserve">This paper proposes to detect spatial and/or temporal breakpoints in fish size-at-age using estimated derivatives of spline-based smoothing functions of latitude, longitude, and time. The authors develop </w:t>
       </w:r>
       <w:proofErr w:type="spellStart"/>
-      <w:proofErr w:type="gramStart"/>
       <w:r>
         <w:rPr>
           <w:rFonts w:ascii="Times New Roman" w:hAnsi="Times New Roman" w:cs="Times New Roman"/>
@@ -5095,7 +4862,6 @@
         <w:t>a</w:t>
       </w:r>
       <w:proofErr w:type="spellEnd"/>
-      <w:proofErr w:type="gramEnd"/>
       <w:r>
         <w:rPr>
           <w:rFonts w:ascii="Times New Roman" w:hAnsi="Times New Roman" w:cs="Times New Roman"/>
@@ -5154,29 +4920,7 @@
           <w:szCs w:val="24"/>
           <w:shd w:val="clear" w:color="auto" w:fill="FFFFFF"/>
         </w:rPr>
-        <w:t xml:space="preserve">Strengths: Overall, the paper presents a solid quantitative approach to a problem that is </w:t>
-      </w:r>
-      <w:proofErr w:type="gramStart"/>
-      <w:r>
-        <w:rPr>
-          <w:rFonts w:ascii="Times New Roman" w:hAnsi="Times New Roman" w:cs="Times New Roman"/>
-          <w:color w:val="222222"/>
-          <w:sz w:val="24"/>
-          <w:szCs w:val="24"/>
-          <w:shd w:val="clear" w:color="auto" w:fill="FFFFFF"/>
-        </w:rPr>
-        <w:t>fairly common</w:t>
-      </w:r>
-      <w:proofErr w:type="gramEnd"/>
-      <w:r>
-        <w:rPr>
-          <w:rFonts w:ascii="Times New Roman" w:hAnsi="Times New Roman" w:cs="Times New Roman"/>
-          <w:color w:val="222222"/>
-          <w:sz w:val="24"/>
-          <w:szCs w:val="24"/>
-          <w:shd w:val="clear" w:color="auto" w:fill="FFFFFF"/>
-        </w:rPr>
-        <w:t xml:space="preserve"> in fisheries oceanography. The simulation study is valuable in providing a way to "ground-truth" the method's reliability in absolute terms, as well as against other methods (although see below).</w:t>
+        <w:t>Strengths: Overall, the paper presents a solid quantitative approach to a problem that is fairly common in fisheries oceanography. The simulation study is valuable in providing a way to "ground-truth" the method's reliability in absolute terms, as well as against other methods (although see below).</w:t>
       </w:r>
       <w:r>
         <w:rPr>
@@ -5394,29 +5138,7 @@
           <w:szCs w:val="24"/>
           <w:shd w:val="clear" w:color="auto" w:fill="FFFFFF"/>
         </w:rPr>
-        <w:t xml:space="preserve">L43-66. The first paragraph of the Introduction could be deleted without affecting the quality of the paper. In fact, it would probably help to clarify what the paper is </w:t>
-      </w:r>
-      <w:proofErr w:type="gramStart"/>
-      <w:r>
-        <w:rPr>
-          <w:rFonts w:ascii="Times New Roman" w:hAnsi="Times New Roman" w:cs="Times New Roman"/>
-          <w:color w:val="222222"/>
-          <w:sz w:val="24"/>
-          <w:szCs w:val="24"/>
-          <w:shd w:val="clear" w:color="auto" w:fill="FFFFFF"/>
-        </w:rPr>
-        <w:t>actually about</w:t>
-      </w:r>
-      <w:proofErr w:type="gramEnd"/>
-      <w:r>
-        <w:rPr>
-          <w:rFonts w:ascii="Times New Roman" w:hAnsi="Times New Roman" w:cs="Times New Roman"/>
-          <w:color w:val="222222"/>
-          <w:sz w:val="24"/>
-          <w:szCs w:val="24"/>
-          <w:shd w:val="clear" w:color="auto" w:fill="FFFFFF"/>
-        </w:rPr>
-        <w:t>. The second paragraph (L67+) is more direct and clearly indicates the topic (which is not management boundaries as implied on L43)</w:t>
+        <w:t>L43-66. The first paragraph of the Introduction could be deleted without affecting the quality of the paper. In fact, it would probably help to clarify what the paper is actually about. The second paragraph (L67+) is more direct and clearly indicates the topic (which is not management boundaries as implied on L43)</w:t>
       </w:r>
       <w:r>
         <w:rPr>
@@ -5466,33 +5188,7 @@
           <w:szCs w:val="24"/>
           <w:shd w:val="clear" w:color="auto" w:fill="FFFFFF"/>
         </w:rPr>
-        <w:t xml:space="preserve">This is a good suggestion. We deleted the first </w:t>
-      </w:r>
-      <w:proofErr w:type="gramStart"/>
-      <w:r>
-        <w:rPr>
-          <w:rFonts w:ascii="Times New Roman" w:hAnsi="Times New Roman" w:cs="Times New Roman"/>
-          <w:b/>
-          <w:bCs/>
-          <w:color w:val="222222"/>
-          <w:sz w:val="24"/>
-          <w:szCs w:val="24"/>
-          <w:shd w:val="clear" w:color="auto" w:fill="FFFFFF"/>
-        </w:rPr>
-        <w:t>paragraph, and</w:t>
-      </w:r>
-      <w:proofErr w:type="gramEnd"/>
-      <w:r>
-        <w:rPr>
-          <w:rFonts w:ascii="Times New Roman" w:hAnsi="Times New Roman" w:cs="Times New Roman"/>
-          <w:b/>
-          <w:bCs/>
-          <w:color w:val="222222"/>
-          <w:sz w:val="24"/>
-          <w:szCs w:val="24"/>
-          <w:shd w:val="clear" w:color="auto" w:fill="FFFFFF"/>
-        </w:rPr>
-        <w:t xml:space="preserve"> moved the ~3 descriptive sentences for the paper objective to the end of the Introduction. The paper now begins with </w:t>
+        <w:t xml:space="preserve">This is a good suggestion. We deleted the first paragraph, and moved the ~3 descriptive sentences for the paper objective to the end of the Introduction. The paper now begins with </w:t>
       </w:r>
       <w:r>
         <w:rPr>
@@ -5613,29 +5309,7 @@
           <w:szCs w:val="24"/>
           <w:shd w:val="clear" w:color="auto" w:fill="FFFFFF"/>
         </w:rPr>
-        <w:t xml:space="preserve"> properties. Second, the "data-driven" approach was historically described as a "shotgun" search for correlations. One can always fit </w:t>
-      </w:r>
-      <w:proofErr w:type="gramStart"/>
-      <w:r>
-        <w:rPr>
-          <w:rFonts w:ascii="Times New Roman" w:hAnsi="Times New Roman" w:cs="Times New Roman"/>
-          <w:color w:val="222222"/>
-          <w:sz w:val="24"/>
-          <w:szCs w:val="24"/>
-          <w:shd w:val="clear" w:color="auto" w:fill="FFFFFF"/>
-        </w:rPr>
-        <w:t>models</w:t>
-      </w:r>
-      <w:proofErr w:type="gramEnd"/>
-      <w:r>
-        <w:rPr>
-          <w:rFonts w:ascii="Times New Roman" w:hAnsi="Times New Roman" w:cs="Times New Roman"/>
-          <w:color w:val="222222"/>
-          <w:sz w:val="24"/>
-          <w:szCs w:val="24"/>
-          <w:shd w:val="clear" w:color="auto" w:fill="FFFFFF"/>
-        </w:rPr>
-        <w:t xml:space="preserve"> to spatial data and then find oceanographic features to "explain" various observations. In the quest to separate correlation from causation, specifying a priori hypotheses that generate specific, falsifiable predictions is ALWAYS </w:t>
+        <w:t xml:space="preserve"> properties. Second, the "data-driven" approach was historically described as a "shotgun" search for correlations. One can always fit models to spatial data and then find oceanographic features to "explain" various observations. In the quest to separate correlation from causation, specifying a priori hypotheses that generate specific, falsifiable predictions is ALWAYS </w:t>
       </w:r>
       <w:proofErr w:type="spellStart"/>
       <w:r>
@@ -5888,19 +5562,7 @@
           <w:sz w:val="24"/>
           <w:szCs w:val="24"/>
         </w:rPr>
-        <w:t>The significance of these breaks can be falsified by comparing overlap in growth parameter estimates and tested against or among pre-specified breaks of interest (i.e. an area with a known ecosystem regime</w:t>
-      </w:r>
-      <w:proofErr w:type="gramStart"/>
-      <w:r>
-        <w:rPr>
-          <w:rFonts w:ascii="Times New Roman" w:hAnsi="Times New Roman" w:cs="Times New Roman"/>
-          <w:b/>
-          <w:bCs/>
-          <w:color w:val="4472C4" w:themeColor="accent1"/>
-          <w:sz w:val="24"/>
-          <w:szCs w:val="24"/>
-        </w:rPr>
-        <w:t>).</w:t>
+        <w:t>The significance of these breaks can be falsified by comparing overlap in growth parameter estimates and tested against or among pre-specified breaks of interest (i.e. an area with a known ecosystem regime).</w:t>
       </w:r>
       <w:bookmarkEnd w:id="6"/>
       <w:r>
@@ -5923,7 +5585,6 @@
         </w:rPr>
         <w:t>”</w:t>
       </w:r>
-      <w:proofErr w:type="gramEnd"/>
     </w:p>
     <w:p>
       <w:pPr>
@@ -6041,29 +5702,7 @@
           <w:szCs w:val="24"/>
           <w:shd w:val="clear" w:color="auto" w:fill="FFFFFF"/>
         </w:rPr>
-        <w:t xml:space="preserve">L106. This should start a new paragraph. In any case, what is presented here could also be deleted since it is not </w:t>
-      </w:r>
-      <w:proofErr w:type="gramStart"/>
-      <w:r>
-        <w:rPr>
-          <w:rFonts w:ascii="Times New Roman" w:hAnsi="Times New Roman" w:cs="Times New Roman"/>
-          <w:color w:val="222222"/>
-          <w:sz w:val="24"/>
-          <w:szCs w:val="24"/>
-          <w:shd w:val="clear" w:color="auto" w:fill="FFFFFF"/>
-        </w:rPr>
-        <w:t>really about</w:t>
-      </w:r>
-      <w:proofErr w:type="gramEnd"/>
-      <w:r>
-        <w:rPr>
-          <w:rFonts w:ascii="Times New Roman" w:hAnsi="Times New Roman" w:cs="Times New Roman"/>
-          <w:color w:val="222222"/>
-          <w:sz w:val="24"/>
-          <w:szCs w:val="24"/>
-          <w:shd w:val="clear" w:color="auto" w:fill="FFFFFF"/>
-        </w:rPr>
-        <w:t xml:space="preserve"> detecting spatial patterns in fish growth parameters.</w:t>
+        <w:t>L106. This should start a new paragraph. In any case, what is presented here could also be deleted since it is not really about detecting spatial patterns in fish growth parameters.</w:t>
       </w:r>
     </w:p>
     <w:p>
@@ -6233,7 +5872,7 @@
           <w:sz w:val="24"/>
           <w:szCs w:val="24"/>
         </w:rPr>
-        <w:t>spatial variation in stock straits’</w:t>
+        <w:t>spatial variation in stock traits’</w:t>
       </w:r>
       <w:r>
         <w:rPr>
@@ -6265,7 +5904,21 @@
           <w:szCs w:val="24"/>
           <w:shd w:val="clear" w:color="auto" w:fill="FFFFFF"/>
         </w:rPr>
-        <w:t>– as it should be considered in operating model development, but as you correctly point out doesn’t mean that these are independent sup-populations.</w:t>
+        <w:t>–</w:t>
+      </w:r>
+      <w:bookmarkStart w:id="7" w:name="_GoBack"/>
+      <w:bookmarkEnd w:id="7"/>
+      <w:r>
+        <w:rPr>
+          <w:rFonts w:ascii="Times New Roman" w:hAnsi="Times New Roman" w:cs="Times New Roman"/>
+          <w:b/>
+          <w:bCs/>
+          <w:color w:val="222222"/>
+          <w:sz w:val="24"/>
+          <w:szCs w:val="24"/>
+          <w:shd w:val="clear" w:color="auto" w:fill="FFFFFF"/>
+        </w:rPr>
+        <w:t xml:space="preserve"> as it should be considered in operating model development, but as you correctly point out doesn’t mean that these are independent sup-populations.</w:t>
       </w:r>
       <w:r>
         <w:rPr>
@@ -6734,7 +6387,7 @@
             <m:supHide m:val="1"/>
             <m:ctrlPr>
               <w:rPr>
-                <w:rFonts w:ascii="Cambria Math" w:eastAsiaTheme="minorEastAsia"/>
+                <w:rFonts w:ascii="Cambria Math" w:eastAsiaTheme="minorEastAsia" w:hAnsi="Cambria Math"/>
                 <w:i/>
                 <w:color w:val="4472C4" w:themeColor="accent1"/>
               </w:rPr>
@@ -6755,7 +6408,7 @@
               <m:sSubPr>
                 <m:ctrlPr>
                   <w:rPr>
-                    <w:rFonts w:ascii="Cambria Math" w:eastAsiaTheme="minorEastAsia"/>
+                    <w:rFonts w:ascii="Cambria Math" w:eastAsiaTheme="minorEastAsia" w:hAnsi="Cambria Math"/>
                     <w:i/>
                     <w:color w:val="4472C4" w:themeColor="accent1"/>
                   </w:rPr>
@@ -6775,7 +6428,7 @@
                   <m:sSubPr>
                     <m:ctrlPr>
                       <w:rPr>
-                        <w:rFonts w:ascii="Cambria Math" w:eastAsiaTheme="minorEastAsia"/>
+                        <w:rFonts w:ascii="Cambria Math" w:eastAsiaTheme="minorEastAsia" w:hAnsi="Cambria Math"/>
                         <w:i/>
                         <w:color w:val="4472C4" w:themeColor="accent1"/>
                       </w:rPr>
@@ -6800,20 +6453,13 @@
                     </m:r>
                   </m:sub>
                 </m:sSub>
-                <m:ctrlPr>
-                  <w:rPr>
-                    <w:rFonts w:ascii="Cambria Math" w:eastAsiaTheme="minorEastAsia" w:hAnsi="Cambria Math"/>
-                    <w:i/>
-                    <w:color w:val="4472C4" w:themeColor="accent1"/>
-                  </w:rPr>
-                </m:ctrlPr>
               </m:sub>
             </m:sSub>
             <m:f>
               <m:fPr>
                 <m:ctrlPr>
                   <w:rPr>
-                    <w:rFonts w:ascii="Cambria Math" w:eastAsiaTheme="minorEastAsia"/>
+                    <w:rFonts w:ascii="Cambria Math" w:eastAsiaTheme="minorEastAsia" w:hAnsi="Cambria Math"/>
                     <w:i/>
                     <w:color w:val="4472C4" w:themeColor="accent1"/>
                   </w:rPr>
@@ -6834,7 +6480,7 @@
                     <m:degHide m:val="1"/>
                     <m:ctrlPr>
                       <w:rPr>
-                        <w:rFonts w:ascii="Cambria Math" w:eastAsiaTheme="minorEastAsia"/>
+                        <w:rFonts w:ascii="Cambria Math" w:eastAsiaTheme="minorEastAsia" w:hAnsi="Cambria Math"/>
                         <w:i/>
                         <w:color w:val="4472C4" w:themeColor="accent1"/>
                       </w:rPr>
@@ -6862,7 +6508,7 @@
                   <m:sSubPr>
                     <m:ctrlPr>
                       <w:rPr>
-                        <w:rFonts w:ascii="Cambria Math" w:eastAsiaTheme="minorEastAsia"/>
+                        <w:rFonts w:ascii="Cambria Math" w:eastAsiaTheme="minorEastAsia" w:hAnsi="Cambria Math"/>
                         <w:i/>
                         <w:color w:val="4472C4" w:themeColor="accent1"/>
                       </w:rPr>
@@ -6887,20 +6533,13 @@
                     </m:r>
                   </m:sub>
                 </m:sSub>
-                <m:ctrlPr>
-                  <w:rPr>
-                    <w:rFonts w:ascii="Cambria Math" w:eastAsiaTheme="minorEastAsia" w:hAnsi="Cambria Math"/>
-                    <w:i/>
-                    <w:color w:val="4472C4" w:themeColor="accent1"/>
-                  </w:rPr>
-                </m:ctrlPr>
               </m:den>
             </m:f>
             <m:sSup>
               <m:sSupPr>
                 <m:ctrlPr>
                   <w:rPr>
-                    <w:rFonts w:ascii="Cambria Math" w:eastAsiaTheme="minorEastAsia"/>
+                    <w:rFonts w:ascii="Cambria Math" w:eastAsiaTheme="minorEastAsia" w:hAnsi="Cambria Math"/>
                     <w:i/>
                     <w:color w:val="4472C4" w:themeColor="accent1"/>
                   </w:rPr>
@@ -6934,7 +6573,7 @@
                   <m:sSubPr>
                     <m:ctrlPr>
                       <w:rPr>
-                        <w:rFonts w:ascii="Cambria Math" w:eastAsiaTheme="minorEastAsia"/>
+                        <w:rFonts w:ascii="Cambria Math" w:eastAsiaTheme="minorEastAsia" w:hAnsi="Cambria Math"/>
                         <w:i/>
                         <w:color w:val="4472C4" w:themeColor="accent1"/>
                       </w:rPr>
@@ -6970,7 +6609,7 @@
                   <m:sSubPr>
                     <m:ctrlPr>
                       <w:rPr>
-                        <w:rFonts w:ascii="Cambria Math" w:eastAsiaTheme="minorEastAsia"/>
+                        <w:rFonts w:ascii="Cambria Math" w:eastAsiaTheme="minorEastAsia" w:hAnsi="Cambria Math"/>
                         <w:i/>
                         <w:color w:val="4472C4" w:themeColor="accent1"/>
                       </w:rPr>
@@ -6981,7 +6620,7 @@
                       <m:accPr>
                         <m:ctrlPr>
                           <w:rPr>
-                            <w:rFonts w:ascii="Cambria Math" w:eastAsiaTheme="minorEastAsia"/>
+                            <w:rFonts w:ascii="Cambria Math" w:eastAsiaTheme="minorEastAsia" w:hAnsi="Cambria Math"/>
                             <w:i/>
                             <w:color w:val="4472C4" w:themeColor="accent1"/>
                           </w:rPr>
@@ -7019,7 +6658,7 @@
                   <m:sSubPr>
                     <m:ctrlPr>
                       <w:rPr>
-                        <w:rFonts w:ascii="Cambria Math" w:eastAsiaTheme="minorEastAsia"/>
+                        <w:rFonts w:ascii="Cambria Math" w:eastAsiaTheme="minorEastAsia" w:hAnsi="Cambria Math"/>
                         <w:i/>
                         <w:color w:val="4472C4" w:themeColor="accent1"/>
                       </w:rPr>
@@ -7048,7 +6687,7 @@
                   <m:sSupPr>
                     <m:ctrlPr>
                       <w:rPr>
-                        <w:rFonts w:ascii="Cambria Math" w:eastAsiaTheme="minorEastAsia"/>
+                        <w:rFonts w:ascii="Cambria Math" w:eastAsiaTheme="minorEastAsia" w:hAnsi="Cambria Math"/>
                         <w:i/>
                         <w:color w:val="4472C4" w:themeColor="accent1"/>
                       </w:rPr>
@@ -7122,7 +6761,7 @@
                   <m:sSubPr>
                     <m:ctrlPr>
                       <w:rPr>
-                        <w:rFonts w:ascii="Cambria Math" w:eastAsiaTheme="minorEastAsia"/>
+                        <w:rFonts w:ascii="Cambria Math" w:eastAsiaTheme="minorEastAsia" w:hAnsi="Cambria Math"/>
                         <w:i/>
                         <w:color w:val="4472C4" w:themeColor="accent1"/>
                       </w:rPr>
@@ -7151,7 +6790,7 @@
                   <m:fPr>
                     <m:ctrlPr>
                       <w:rPr>
-                        <w:rFonts w:ascii="Cambria Math" w:eastAsiaTheme="minorEastAsia"/>
+                        <w:rFonts w:ascii="Cambria Math" w:eastAsiaTheme="minorEastAsia" w:hAnsi="Cambria Math"/>
                         <w:i/>
                         <w:color w:val="4472C4" w:themeColor="accent1"/>
                       </w:rPr>
@@ -7172,7 +6811,7 @@
                         <m:degHide m:val="1"/>
                         <m:ctrlPr>
                           <w:rPr>
-                            <w:rFonts w:ascii="Cambria Math" w:eastAsiaTheme="minorEastAsia"/>
+                            <w:rFonts w:ascii="Cambria Math" w:eastAsiaTheme="minorEastAsia" w:hAnsi="Cambria Math"/>
                             <w:i/>
                             <w:color w:val="4472C4" w:themeColor="accent1"/>
                           </w:rPr>
@@ -7200,7 +6839,7 @@
                       <m:sSubPr>
                         <m:ctrlPr>
                           <w:rPr>
-                            <w:rFonts w:ascii="Cambria Math" w:eastAsiaTheme="minorEastAsia"/>
+                            <w:rFonts w:ascii="Cambria Math" w:eastAsiaTheme="minorEastAsia" w:hAnsi="Cambria Math"/>
                             <w:i/>
                             <w:color w:val="4472C4" w:themeColor="accent1"/>
                           </w:rPr>
@@ -7225,20 +6864,13 @@
                         </m:r>
                       </m:sub>
                     </m:sSub>
-                    <m:ctrlPr>
-                      <w:rPr>
-                        <w:rFonts w:ascii="Cambria Math" w:eastAsiaTheme="minorEastAsia" w:hAnsi="Cambria Math"/>
-                        <w:i/>
-                        <w:color w:val="4472C4" w:themeColor="accent1"/>
-                      </w:rPr>
-                    </m:ctrlPr>
                   </m:den>
                 </m:f>
                 <m:sSup>
                   <m:sSupPr>
                     <m:ctrlPr>
                       <w:rPr>
-                        <w:rFonts w:ascii="Cambria Math" w:eastAsiaTheme="minorEastAsia"/>
+                        <w:rFonts w:ascii="Cambria Math" w:eastAsiaTheme="minorEastAsia" w:hAnsi="Cambria Math"/>
                         <w:i/>
                         <w:color w:val="4472C4" w:themeColor="accent1"/>
                       </w:rPr>
@@ -7272,7 +6904,7 @@
                       <m:sSubPr>
                         <m:ctrlPr>
                           <w:rPr>
-                            <w:rFonts w:ascii="Cambria Math" w:eastAsiaTheme="minorEastAsia"/>
+                            <w:rFonts w:ascii="Cambria Math" w:eastAsiaTheme="minorEastAsia" w:hAnsi="Cambria Math"/>
                             <w:i/>
                             <w:color w:val="4472C4" w:themeColor="accent1"/>
                           </w:rPr>
@@ -7283,7 +6915,7 @@
                           <m:accPr>
                             <m:ctrlPr>
                               <w:rPr>
-                                <w:rFonts w:ascii="Cambria Math" w:eastAsiaTheme="minorEastAsia"/>
+                                <w:rFonts w:ascii="Cambria Math" w:eastAsiaTheme="minorEastAsia" w:hAnsi="Cambria Math"/>
                                 <w:i/>
                                 <w:color w:val="4472C4" w:themeColor="accent1"/>
                               </w:rPr>
@@ -7328,7 +6960,7 @@
                       <m:sSubPr>
                         <m:ctrlPr>
                           <w:rPr>
-                            <w:rFonts w:ascii="Cambria Math" w:eastAsiaTheme="minorEastAsia"/>
+                            <w:rFonts w:ascii="Cambria Math" w:eastAsiaTheme="minorEastAsia" w:hAnsi="Cambria Math"/>
                             <w:i/>
                             <w:color w:val="4472C4" w:themeColor="accent1"/>
                           </w:rPr>
@@ -7357,7 +6989,7 @@
                       <m:sSupPr>
                         <m:ctrlPr>
                           <w:rPr>
-                            <w:rFonts w:ascii="Cambria Math" w:eastAsiaTheme="minorEastAsia"/>
+                            <w:rFonts w:ascii="Cambria Math" w:eastAsiaTheme="minorEastAsia" w:hAnsi="Cambria Math"/>
                             <w:i/>
                             <w:color w:val="4472C4" w:themeColor="accent1"/>
                           </w:rPr>
@@ -8332,51 +7964,7 @@
           <w:szCs w:val="24"/>
           <w:shd w:val="clear" w:color="auto" w:fill="FFFFFF"/>
         </w:rPr>
-        <w:t xml:space="preserve">L152: I don't understand the "95% confidence interval does not include zero". Aren't you estimating a latitudinal </w:t>
-      </w:r>
-      <w:proofErr w:type="gramStart"/>
-      <w:r>
-        <w:rPr>
-          <w:rFonts w:ascii="Times New Roman" w:hAnsi="Times New Roman" w:cs="Times New Roman"/>
-          <w:color w:val="222222"/>
-          <w:sz w:val="24"/>
-          <w:szCs w:val="24"/>
-          <w:shd w:val="clear" w:color="auto" w:fill="FFFFFF"/>
-        </w:rPr>
-        <w:t>break-point</w:t>
-      </w:r>
-      <w:proofErr w:type="gramEnd"/>
-      <w:r>
-        <w:rPr>
-          <w:rFonts w:ascii="Times New Roman" w:hAnsi="Times New Roman" w:cs="Times New Roman"/>
-          <w:color w:val="222222"/>
-          <w:sz w:val="24"/>
-          <w:szCs w:val="24"/>
-          <w:shd w:val="clear" w:color="auto" w:fill="FFFFFF"/>
-        </w:rPr>
-        <w:t>? Maybe I am getting confused between estimation using actual data vs simulations. If so, then I suggest separating the two - i.e., don't even mention the simulation study until section 2.2. (</w:t>
-      </w:r>
-      <w:proofErr w:type="gramStart"/>
-      <w:r>
-        <w:rPr>
-          <w:rFonts w:ascii="Times New Roman" w:hAnsi="Times New Roman" w:cs="Times New Roman"/>
-          <w:color w:val="222222"/>
-          <w:sz w:val="24"/>
-          <w:szCs w:val="24"/>
-          <w:shd w:val="clear" w:color="auto" w:fill="FFFFFF"/>
-        </w:rPr>
-        <w:t>note:</w:t>
-      </w:r>
-      <w:proofErr w:type="gramEnd"/>
-      <w:r>
-        <w:rPr>
-          <w:rFonts w:ascii="Times New Roman" w:hAnsi="Times New Roman" w:cs="Times New Roman"/>
-          <w:color w:val="222222"/>
-          <w:sz w:val="24"/>
-          <w:szCs w:val="24"/>
-          <w:shd w:val="clear" w:color="auto" w:fill="FFFFFF"/>
-        </w:rPr>
-        <w:t xml:space="preserve"> reading the simulation section didn't clarify this question. L222 describes how breakpoints were detected?)</w:t>
+        <w:t>L152: I don't understand the "95% confidence interval does not include zero". Aren't you estimating a latitudinal break-point? Maybe I am getting confused between estimation using actual data vs simulations. If so, then I suggest separating the two - i.e., don't even mention the simulation study until section 2.2. (note: reading the simulation section didn't clarify this question. L222 describes how breakpoints were detected?)</w:t>
       </w:r>
     </w:p>
     <w:p>
@@ -8470,19 +8058,7 @@
           <w:szCs w:val="24"/>
           <w:shd w:val="clear" w:color="auto" w:fill="FFFFFF"/>
         </w:rPr>
-        <w:t xml:space="preserve"> (aside from the selectivity change described </w:t>
-      </w:r>
-      <w:proofErr w:type="gramStart"/>
-      <w:r>
-        <w:rPr>
-          <w:rFonts w:ascii="Times New Roman" w:hAnsi="Times New Roman" w:cs="Times New Roman"/>
-          <w:b/>
-          <w:bCs/>
-          <w:sz w:val="24"/>
-          <w:szCs w:val="24"/>
-          <w:shd w:val="clear" w:color="auto" w:fill="FFFFFF"/>
-        </w:rPr>
-        <w:t>above)</w:t>
+        <w:t xml:space="preserve"> (aside from the selectivity change described above)</w:t>
       </w:r>
       <w:r>
         <w:rPr>
@@ -8504,19 +8080,7 @@
           <w:szCs w:val="24"/>
           <w:shd w:val="clear" w:color="auto" w:fill="FFFFFF"/>
         </w:rPr>
-        <w:t xml:space="preserve"> was</w:t>
-      </w:r>
-      <w:proofErr w:type="gramEnd"/>
-      <w:r>
-        <w:rPr>
-          <w:rFonts w:ascii="Times New Roman" w:hAnsi="Times New Roman" w:cs="Times New Roman"/>
-          <w:b/>
-          <w:bCs/>
-          <w:sz w:val="24"/>
-          <w:szCs w:val="24"/>
-          <w:shd w:val="clear" w:color="auto" w:fill="FFFFFF"/>
-        </w:rPr>
-        <w:t xml:space="preserve"> used in both the simulation and sablefish </w:t>
+        <w:t xml:space="preserve"> was used in both the simulation and sablefish </w:t>
       </w:r>
       <w:r>
         <w:rPr>
@@ -8695,14 +8259,14 @@
       <w:r>
         <w:t>.</w:t>
       </w:r>
-      <w:bookmarkStart w:id="7" w:name="_Hlk20118575"/>
+      <w:bookmarkStart w:id="8" w:name="_Hlk20118575"/>
       <w:r>
         <w:rPr>
           <w:color w:val="4472C4" w:themeColor="accent1"/>
         </w:rPr>
         <w:t xml:space="preserve"> </w:t>
       </w:r>
-      <w:bookmarkStart w:id="8" w:name="_Hlk21098488"/>
+      <w:bookmarkStart w:id="9" w:name="_Hlk21098488"/>
       <w:r>
         <w:rPr>
           <w:rFonts w:ascii="Times New Roman" w:hAnsi="Times New Roman" w:cs="Times New Roman"/>
@@ -8778,8 +8342,8 @@
         </w:rPr>
         <w:t>for males within all regions and for females in region 5 (Supplementary Figure A12).</w:t>
       </w:r>
-      <w:bookmarkEnd w:id="7"/>
       <w:bookmarkEnd w:id="8"/>
+      <w:bookmarkEnd w:id="9"/>
       <w:r>
         <w:rPr>
           <w:rFonts w:ascii="Times New Roman" w:hAnsi="Times New Roman" w:cs="Times New Roman"/>
@@ -8816,29 +8380,7 @@
           <w:szCs w:val="24"/>
           <w:shd w:val="clear" w:color="auto" w:fill="FFFFFF"/>
         </w:rPr>
-        <w:t xml:space="preserve">L156. There is a lot to unpack in this one sentence. Within this sentence, is a general software package - TMB - </w:t>
-      </w:r>
-      <w:proofErr w:type="gramStart"/>
-      <w:r>
-        <w:rPr>
-          <w:rFonts w:ascii="Times New Roman" w:hAnsi="Times New Roman" w:cs="Times New Roman"/>
-          <w:color w:val="222222"/>
-          <w:sz w:val="24"/>
-          <w:szCs w:val="24"/>
-          <w:shd w:val="clear" w:color="auto" w:fill="FFFFFF"/>
-        </w:rPr>
-        <w:t>really important</w:t>
-      </w:r>
-      <w:proofErr w:type="gramEnd"/>
-      <w:r>
-        <w:rPr>
-          <w:rFonts w:ascii="Times New Roman" w:hAnsi="Times New Roman" w:cs="Times New Roman"/>
-          <w:color w:val="222222"/>
-          <w:sz w:val="24"/>
-          <w:szCs w:val="24"/>
-          <w:shd w:val="clear" w:color="auto" w:fill="FFFFFF"/>
-        </w:rPr>
-        <w:t xml:space="preserve"> to the point here? TMB mainly generates a gradient function.</w:t>
+        <w:t>L156. There is a lot to unpack in this one sentence. Within this sentence, is a general software package - TMB - really important to the point here? TMB mainly generates a gradient function.</w:t>
       </w:r>
       <w:r>
         <w:rPr>
@@ -8929,7 +8471,7 @@
         </w:rPr>
         <w:t xml:space="preserve">: </w:t>
       </w:r>
-      <w:bookmarkStart w:id="9" w:name="_Hlk20134835"/>
+      <w:bookmarkStart w:id="10" w:name="_Hlk20134835"/>
       <w:r>
         <w:rPr>
           <w:b/>
@@ -9318,7 +8860,7 @@
         <w:t>).”</w:t>
       </w:r>
     </w:p>
-    <w:bookmarkEnd w:id="9"/>
+    <w:bookmarkEnd w:id="10"/>
     <w:p>
       <w:pPr>
         <w:spacing w:line="240" w:lineRule="auto"/>
@@ -9591,29 +9133,7 @@
           <w:szCs w:val="24"/>
           <w:shd w:val="clear" w:color="auto" w:fill="FFFFFF"/>
         </w:rPr>
-        <w:t xml:space="preserve"> of the growth parameter k, since it is largely </w:t>
-      </w:r>
-      <w:proofErr w:type="gramStart"/>
-      <w:r>
-        <w:rPr>
-          <w:rFonts w:ascii="Times New Roman" w:hAnsi="Times New Roman" w:cs="Times New Roman"/>
-          <w:color w:val="222222"/>
-          <w:sz w:val="24"/>
-          <w:szCs w:val="24"/>
-          <w:shd w:val="clear" w:color="auto" w:fill="FFFFFF"/>
-        </w:rPr>
-        <w:t>determine</w:t>
-      </w:r>
-      <w:proofErr w:type="gramEnd"/>
-      <w:r>
-        <w:rPr>
-          <w:rFonts w:ascii="Times New Roman" w:hAnsi="Times New Roman" w:cs="Times New Roman"/>
-          <w:color w:val="222222"/>
-          <w:sz w:val="24"/>
-          <w:szCs w:val="24"/>
-          <w:shd w:val="clear" w:color="auto" w:fill="FFFFFF"/>
-        </w:rPr>
-        <w:t xml:space="preserve"> near the origin.</w:t>
+        <w:t xml:space="preserve"> of the growth parameter k, since it is largely determine near the origin.</w:t>
       </w:r>
     </w:p>
     <w:p>
@@ -9708,29 +9228,7 @@
           <w:szCs w:val="24"/>
           <w:shd w:val="clear" w:color="auto" w:fill="FFFFFF"/>
         </w:rPr>
-        <w:t xml:space="preserve">L208. </w:t>
-      </w:r>
-      <w:proofErr w:type="gramStart"/>
-      <w:r>
-        <w:rPr>
-          <w:rFonts w:ascii="Times New Roman" w:hAnsi="Times New Roman" w:cs="Times New Roman"/>
-          <w:color w:val="222222"/>
-          <w:sz w:val="24"/>
-          <w:szCs w:val="24"/>
-          <w:shd w:val="clear" w:color="auto" w:fill="FFFFFF"/>
-        </w:rPr>
-        <w:t>Similar to</w:t>
-      </w:r>
-      <w:proofErr w:type="gramEnd"/>
-      <w:r>
-        <w:rPr>
-          <w:rFonts w:ascii="Times New Roman" w:hAnsi="Times New Roman" w:cs="Times New Roman"/>
-          <w:color w:val="222222"/>
-          <w:sz w:val="24"/>
-          <w:szCs w:val="24"/>
-          <w:shd w:val="clear" w:color="auto" w:fill="FFFFFF"/>
-        </w:rPr>
-        <w:t xml:space="preserve"> above: </w:t>
+        <w:t xml:space="preserve">L208. Similar to above: </w:t>
       </w:r>
       <w:proofErr w:type="spellStart"/>
       <w:r>
@@ -10194,29 +9692,7 @@
           <w:sz w:val="24"/>
           <w:szCs w:val="24"/>
         </w:rPr>
-        <w:t xml:space="preserve">This is fair – as noted above, we changed the simulation study to have values more </w:t>
-      </w:r>
-      <w:proofErr w:type="gramStart"/>
-      <w:r>
-        <w:rPr>
-          <w:rFonts w:ascii="Times New Roman" w:hAnsi="Times New Roman" w:cs="Times New Roman"/>
-          <w:b/>
-          <w:bCs/>
-          <w:sz w:val="24"/>
-          <w:szCs w:val="24"/>
-        </w:rPr>
-        <w:t>similar to</w:t>
-      </w:r>
-      <w:proofErr w:type="gramEnd"/>
-      <w:r>
-        <w:rPr>
-          <w:rFonts w:ascii="Times New Roman" w:hAnsi="Times New Roman" w:cs="Times New Roman"/>
-          <w:b/>
-          <w:bCs/>
-          <w:sz w:val="24"/>
-          <w:szCs w:val="24"/>
-        </w:rPr>
-        <w:t xml:space="preserve"> sablefish, and as expected the method performance is scale invariant.</w:t>
+        <w:t>This is fair – as noted above, we changed the simulation study to have values more similar to sablefish, and as expected the method performance is scale invariant.</w:t>
       </w:r>
     </w:p>
     <w:p>
@@ -10569,7 +10045,7 @@
         </w:rPr>
         <w:t>: “</w:t>
       </w:r>
-      <w:bookmarkStart w:id="10" w:name="_Hlk20119524"/>
+      <w:bookmarkStart w:id="11" w:name="_Hlk20119524"/>
       <w:r>
         <w:rPr>
           <w:rFonts w:ascii="Times New Roman" w:hAnsi="Times New Roman" w:cs="Times New Roman"/>
@@ -10615,7 +10091,7 @@
         </w:rPr>
         <w:t>-temporal surface into many small zones, which may have led to problems of small sample size, or ultimately be unrealistic to implement in a population dynamics model of the fishery and stock</w:t>
       </w:r>
-      <w:bookmarkEnd w:id="10"/>
+      <w:bookmarkEnd w:id="11"/>
       <w:r>
         <w:rPr>
           <w:rFonts w:ascii="Times New Roman" w:hAnsi="Times New Roman" w:cs="Times New Roman"/>
@@ -10725,7 +10201,6 @@
         </w:rPr>
         <w:t xml:space="preserve">That is a good </w:t>
       </w:r>
-      <w:proofErr w:type="gramStart"/>
       <w:r>
         <w:rPr>
           <w:rFonts w:ascii="Times New Roman" w:hAnsi="Times New Roman" w:cs="Times New Roman"/>
@@ -10759,7 +10234,6 @@
         </w:rPr>
         <w:t>and</w:t>
       </w:r>
-      <w:proofErr w:type="gramEnd"/>
       <w:r>
         <w:rPr>
           <w:rFonts w:ascii="Times New Roman" w:hAnsi="Times New Roman" w:cs="Times New Roman"/>
@@ -10947,29 +10421,7 @@
           <w:szCs w:val="24"/>
           <w:shd w:val="clear" w:color="auto" w:fill="FFFFFF"/>
         </w:rPr>
-        <w:t xml:space="preserve">L443. What might one expect if ageing error were </w:t>
-      </w:r>
-      <w:proofErr w:type="gramStart"/>
-      <w:r>
-        <w:rPr>
-          <w:rFonts w:ascii="Times New Roman" w:hAnsi="Times New Roman" w:cs="Times New Roman"/>
-          <w:color w:val="222222"/>
-          <w:sz w:val="24"/>
-          <w:szCs w:val="24"/>
-          <w:shd w:val="clear" w:color="auto" w:fill="FFFFFF"/>
-        </w:rPr>
-        <w:t>taken into account</w:t>
-      </w:r>
-      <w:proofErr w:type="gramEnd"/>
-      <w:r>
-        <w:rPr>
-          <w:rFonts w:ascii="Times New Roman" w:hAnsi="Times New Roman" w:cs="Times New Roman"/>
-          <w:color w:val="222222"/>
-          <w:sz w:val="24"/>
-          <w:szCs w:val="24"/>
-          <w:shd w:val="clear" w:color="auto" w:fill="FFFFFF"/>
-        </w:rPr>
-        <w:t xml:space="preserve">? How would the form of ageing error and growth parameters interact to affect the bias? For instance, if a fish reaches </w:t>
+        <w:t xml:space="preserve">L443. What might one expect if ageing error were taken into account? How would the form of ageing error and growth parameters interact to affect the bias? For instance, if a fish reaches </w:t>
       </w:r>
       <w:proofErr w:type="spellStart"/>
       <w:r>
@@ -11801,21 +11253,8 @@
           <w:sz w:val="24"/>
           <w:szCs w:val="24"/>
         </w:rPr>
-        <w:t xml:space="preserve"> would have an inverse effect on resultant size-at-age, with fish entering the northern ecosystem tending to grow larger and high, persistent fishing pressure in any region leading to truncations in terminal size. Because we only detected slight declines size-at-age between time periods for female sablefish, it is possible that either fishery-related effects simply have not lasted long enough to be strongly evident, or such effects are being counteracted by more fish entering ecosystems favorable to higher terminal sizes. A closer examination of sex-related movement would be useful towards this </w:t>
-      </w:r>
-      <w:proofErr w:type="gramStart"/>
-      <w:r>
-        <w:rPr>
-          <w:rFonts w:ascii="Times New Roman" w:hAnsi="Times New Roman" w:cs="Times New Roman"/>
-          <w:b/>
-          <w:bCs/>
-          <w:color w:val="4472C4" w:themeColor="accent1"/>
-          <w:sz w:val="24"/>
-          <w:szCs w:val="24"/>
-        </w:rPr>
-        <w:t>understanding.“</w:t>
-      </w:r>
-      <w:proofErr w:type="gramEnd"/>
+        <w:t xml:space="preserve"> would have an inverse effect on resultant size-at-age, with fish entering the northern ecosystem tending to grow larger and high, persistent fishing pressure in any region leading to truncations in terminal size. Because we only detected slight declines size-at-age between time periods for female sablefish, it is possible that either fishery-related effects simply have not lasted long enough to be strongly evident, or such effects are being counteracted by more fish entering ecosystems favorable to higher terminal sizes. A closer examination of sex-related movement would be useful towards this understanding.“</w:t>
+      </w:r>
       <w:r>
         <w:rPr>
           <w:rFonts w:ascii="Times New Roman" w:hAnsi="Times New Roman" w:cs="Times New Roman"/>
@@ -11929,29 +11368,7 @@
           <w:szCs w:val="24"/>
           <w:shd w:val="clear" w:color="auto" w:fill="FFFFFF"/>
         </w:rPr>
-        <w:t xml:space="preserve">L571. Are fishing mortality rates in the different regions </w:t>
-      </w:r>
-      <w:proofErr w:type="gramStart"/>
-      <w:r>
-        <w:rPr>
-          <w:rFonts w:ascii="Times New Roman" w:hAnsi="Times New Roman" w:cs="Times New Roman"/>
-          <w:color w:val="222222"/>
-          <w:sz w:val="24"/>
-          <w:szCs w:val="24"/>
-          <w:shd w:val="clear" w:color="auto" w:fill="FFFFFF"/>
-        </w:rPr>
-        <w:t>actually large</w:t>
-      </w:r>
-      <w:proofErr w:type="gramEnd"/>
-      <w:r>
-        <w:rPr>
-          <w:rFonts w:ascii="Times New Roman" w:hAnsi="Times New Roman" w:cs="Times New Roman"/>
-          <w:color w:val="222222"/>
-          <w:sz w:val="24"/>
-          <w:szCs w:val="24"/>
-          <w:shd w:val="clear" w:color="auto" w:fill="FFFFFF"/>
-        </w:rPr>
-        <w:t xml:space="preserve"> </w:t>
+        <w:t xml:space="preserve">L571. Are fishing mortality rates in the different regions actually large </w:t>
       </w:r>
       <w:r>
         <w:rPr>
@@ -12180,7 +11597,6 @@
         </w:rPr>
         <w:t xml:space="preserve">As stated above, the trawl surveys used for Alaska and the West coast use asymptotic </w:t>
       </w:r>
-      <w:proofErr w:type="gramStart"/>
       <w:r>
         <w:rPr>
           <w:rFonts w:ascii="Times New Roman" w:hAnsi="Times New Roman" w:cs="Times New Roman"/>
@@ -12205,20 +11621,7 @@
           <w:szCs w:val="24"/>
           <w:shd w:val="clear" w:color="auto" w:fill="FFFFFF"/>
         </w:rPr>
-        <w:t xml:space="preserve"> based</w:t>
-      </w:r>
-      <w:proofErr w:type="gramEnd"/>
-      <w:r>
-        <w:rPr>
-          <w:rFonts w:ascii="Times New Roman" w:hAnsi="Times New Roman" w:cs="Times New Roman"/>
-          <w:b/>
-          <w:bCs/>
-          <w:color w:val="222222"/>
-          <w:sz w:val="24"/>
-          <w:szCs w:val="24"/>
-          <w:shd w:val="clear" w:color="auto" w:fill="FFFFFF"/>
-        </w:rPr>
-        <w:t xml:space="preserve"> selectivity, with a</w:t>
+        <w:t xml:space="preserve"> based selectivity, with a</w:t>
       </w:r>
       <w:r>
         <w:rPr>
@@ -12278,21 +11681,7 @@
           <w:szCs w:val="24"/>
           <w:shd w:val="clear" w:color="auto" w:fill="FFFFFF"/>
         </w:rPr>
-        <w:t>meant to address selectivity concerns for regions in which length-based selectivity is currently cons</w:t>
-      </w:r>
-      <w:bookmarkStart w:id="11" w:name="_GoBack"/>
-      <w:bookmarkEnd w:id="11"/>
-      <w:r>
-        <w:rPr>
-          <w:rFonts w:ascii="Times New Roman" w:hAnsi="Times New Roman" w:cs="Times New Roman"/>
-          <w:b/>
-          <w:bCs/>
-          <w:color w:val="222222"/>
-          <w:sz w:val="24"/>
-          <w:szCs w:val="24"/>
-          <w:shd w:val="clear" w:color="auto" w:fill="FFFFFF"/>
-        </w:rPr>
-        <w:t>idered.</w:t>
+        <w:t>meant to address selectivity concerns for regions in which length-based selectivity is currently considered.</w:t>
       </w:r>
     </w:p>
     <w:sectPr>
@@ -13476,7 +12865,7 @@
 </file>
 
 <file path=customXml/itemProps1.xml><?xml version="1.0" encoding="utf-8"?>
-<ds:datastoreItem xmlns:ds="http://schemas.openxmlformats.org/officeDocument/2006/customXml" ds:itemID="{A65D9B73-E4EE-4D11-A9C0-5C4D99FD5C36}">
+<ds:datastoreItem xmlns:ds="http://schemas.openxmlformats.org/officeDocument/2006/customXml" ds:itemID="{0B69581F-F5CC-4240-A6A0-74CCB12C04FE}">
   <ds:schemaRefs>
     <ds:schemaRef ds:uri="http://schemas.openxmlformats.org/officeDocument/2006/bibliography"/>
   </ds:schemaRefs>

</xml_diff>